<commit_message>
updated resume and webpage
</commit_message>
<xml_diff>
--- a/ABO_Resume.docx
+++ b/ABO_Resume.docx
@@ -18,14 +18,18 @@
           <w:color w:val="000000"/>
           <w:sz w:val="36"/>
           <w:szCs w:val="36"/>
-        </w:rPr>
-      </w:pPr>
+          <w:lang w:val="es-US"/>
+        </w:rPr>
+      </w:pPr>
+      <w:bookmarkStart w:id="0" w:name="_GoBack"/>
+      <w:bookmarkEnd w:id="0"/>
       <w:r>
         <w:rPr>
           <w:b/>
           <w:color w:val="000000"/>
           <w:sz w:val="36"/>
           <w:szCs w:val="36"/>
+          <w:lang w:val="es-US"/>
         </w:rPr>
         <w:t>Adrian Benancio Ortiz</w:t>
       </w:r>
@@ -50,41 +54,55 @@
         <w:rPr>
           <w:color w:val="000000"/>
         </w:rPr>
-        <w:t xml:space="preserve">773-401-7285   2006 South Throop Street, Chicago, IL 60608   </w:t>
+        <w:t xml:space="preserve">Chicago, IL 60608   </w:t>
+      </w:r>
+      <w:r>
+        <w:fldChar w:fldCharType="begin"/>
+      </w:r>
+      <w:r>
+        <w:instrText xml:space="preserve"> HYPERLINK "mailto:Adrianb.ortiz@yahoo.com" \h </w:instrText>
+      </w:r>
+      <w:r>
+        <w:fldChar w:fldCharType="separate"/>
+      </w:r>
+      <w:r>
+        <w:rPr>
+          <w:color w:val="0563C1"/>
+          <w:u w:val="single"/>
+        </w:rPr>
+        <w:t>Adrianb.ortiz@yahoo.com</w:t>
+      </w:r>
+      <w:r>
+        <w:rPr>
+          <w:color w:val="0563C1"/>
+          <w:u w:val="single"/>
+        </w:rPr>
+        <w:fldChar w:fldCharType="end"/>
+      </w:r>
+    </w:p>
+    <w:p>
+      <w:pPr>
+        <w:pBdr>
+          <w:top w:val="nil"/>
+          <w:left w:val="nil"/>
+          <w:bottom w:val="nil"/>
+          <w:right w:val="nil"/>
+          <w:between w:val="nil"/>
+        </w:pBdr>
+        <w:spacing w:after="0" w:line="240" w:lineRule="auto"/>
+        <w:jc w:val="center"/>
+        <w:rPr>
+          <w:color w:val="000000"/>
+        </w:rPr>
+      </w:pPr>
+      <w:r>
+        <w:rPr>
+          <w:b/>
+          <w:color w:val="000000"/>
+        </w:rPr>
+        <w:t xml:space="preserve">GitHub: </w:t>
       </w:r>
       <w:hyperlink r:id="rId6">
-        <w:r>
-          <w:rPr>
-            <w:color w:val="0563C1"/>
-            <w:u w:val="single"/>
-          </w:rPr>
-          <w:t>Adrianb.ortiz@yahoo.com</w:t>
-        </w:r>
-      </w:hyperlink>
-    </w:p>
-    <w:p>
-      <w:pPr>
-        <w:pBdr>
-          <w:top w:val="nil"/>
-          <w:left w:val="nil"/>
-          <w:bottom w:val="nil"/>
-          <w:right w:val="nil"/>
-          <w:between w:val="nil"/>
-        </w:pBdr>
-        <w:spacing w:after="0" w:line="240" w:lineRule="auto"/>
-        <w:jc w:val="center"/>
-        <w:rPr>
-          <w:color w:val="000000"/>
-        </w:rPr>
-      </w:pPr>
-      <w:r>
-        <w:rPr>
-          <w:b/>
-          <w:color w:val="000000"/>
-        </w:rPr>
-        <w:t xml:space="preserve">GitHub: </w:t>
-      </w:r>
-      <w:hyperlink r:id="rId7">
         <w:r>
           <w:rPr>
             <w:color w:val="0563C1"/>
@@ -106,7 +124,7 @@
         </w:rPr>
         <w:t xml:space="preserve">Web Resume: </w:t>
       </w:r>
-      <w:hyperlink r:id="rId8">
+      <w:hyperlink r:id="rId7">
         <w:r>
           <w:rPr>
             <w:color w:val="0563C1"/>
@@ -250,53 +268,13 @@
           <w:b/>
           <w:color w:val="000000"/>
         </w:rPr>
-        <w:t>Bachelor of Science in Mathematics and Computer Science – December 2019</w:t>
-      </w:r>
-      <w:r>
-        <w:rPr>
-          <w:color w:val="000000"/>
-        </w:rPr>
-        <w:t xml:space="preserve"> </w:t>
-      </w:r>
-      <w:r>
-        <w:rPr>
-          <w:color w:val="000000"/>
-        </w:rPr>
-        <w:tab/>
-      </w:r>
-      <w:r>
-        <w:rPr>
-          <w:color w:val="000000"/>
-        </w:rPr>
-        <w:tab/>
-      </w:r>
-      <w:r>
-        <w:rPr>
-          <w:color w:val="000000"/>
-        </w:rPr>
-        <w:tab/>
-        <w:t xml:space="preserve">                                                                                                               </w:t>
-      </w:r>
-    </w:p>
-    <w:p>
-      <w:pPr>
-        <w:pBdr>
-          <w:top w:val="nil"/>
-          <w:left w:val="nil"/>
-          <w:bottom w:val="nil"/>
-          <w:right w:val="nil"/>
-          <w:between w:val="nil"/>
-        </w:pBdr>
-        <w:spacing w:after="0" w:line="240" w:lineRule="auto"/>
-        <w:rPr>
-          <w:color w:val="000000"/>
-        </w:rPr>
-      </w:pPr>
-      <w:r>
-        <w:rPr>
-          <w:color w:val="000000"/>
-        </w:rPr>
-        <w:t>Senior GPA: 2.90/4.0</w:t>
+        <w:t>Bachelor of Science in Mathematics and Computer Science – May 2020</w:t>
+      </w:r>
+      <w:r>
+        <w:rPr>
+          <w:color w:val="000000"/>
+        </w:rPr>
+        <w:t xml:space="preserve">                                                                                                             </w:t>
       </w:r>
     </w:p>
     <w:p>
@@ -367,7 +345,7 @@
         <w:rPr>
           <w:color w:val="000000"/>
         </w:rPr>
-        <w:t>Python, C#, C++, JavaScript, React, Node.js, D3.js, jQuery, AJAX, HTML5, CSS3, Bootstrap, SQLite3, SQL Server Management Studio, .NET, Microsoft Visual Studio, GitHub, CI/CD Pipeline, Microsoft Excel.</w:t>
+        <w:t>Python, C#, C++, JavaScript, D3.js, jQuery, AJAX, HTML5, CSS3, Bootstrap, SQLite3, SQL Server Management Studio, .NET, Microsoft Visual Studio, GitHub, CI/CD Pipeline, Microsoft Excel.</w:t>
       </w:r>
       <w:r>
         <w:rPr>
@@ -381,6 +359,21 @@
         </w:rPr>
         <w:tab/>
       </w:r>
+    </w:p>
+    <w:p>
+      <w:pPr>
+        <w:pBdr>
+          <w:top w:val="nil"/>
+          <w:left w:val="nil"/>
+          <w:bottom w:val="nil"/>
+          <w:right w:val="nil"/>
+          <w:between w:val="nil"/>
+        </w:pBdr>
+        <w:spacing w:after="0" w:line="240" w:lineRule="auto"/>
+        <w:rPr>
+          <w:color w:val="000000"/>
+        </w:rPr>
+      </w:pPr>
       <w:r>
         <w:rPr>
           <w:color w:val="000000"/>
@@ -542,15 +535,6 @@
         </w:rPr>
         <w:t xml:space="preserve">City of Chicago Food Inspection Map (HTML5/JavaScript) </w:t>
       </w:r>
-      <w:r>
-        <w:rPr>
-          <w:i/>
-          <w:color w:val="000000"/>
-          <w:sz w:val="24"/>
-          <w:szCs w:val="24"/>
-        </w:rPr>
-        <w:t>(December 2018)</w:t>
-      </w:r>
     </w:p>
     <w:p>
       <w:pPr>
@@ -598,15 +582,6 @@
         </w:rPr>
         <w:t xml:space="preserve">Web Resume (HTML5/JavaScript/Bootstrap) </w:t>
       </w:r>
-      <w:r>
-        <w:rPr>
-          <w:i/>
-          <w:color w:val="000000"/>
-          <w:sz w:val="24"/>
-          <w:szCs w:val="24"/>
-        </w:rPr>
-        <w:t>(November 2018)</w:t>
-      </w:r>
     </w:p>
     <w:p>
       <w:pPr>
@@ -804,16 +779,10 @@
         <w:rPr>
           <w:color w:val="000000"/>
         </w:rPr>
-        <w:t xml:space="preserve">applications. </w:t>
-      </w:r>
-      <w:r>
-        <w:t>(C# / .NET)</w:t>
-      </w:r>
-      <w:r>
-        <w:rPr>
-          <w:color w:val="000000"/>
-        </w:rPr>
-        <w:t xml:space="preserve"> </w:t>
+        <w:t>applications. (</w:t>
+      </w:r>
+      <w:r>
+        <w:t xml:space="preserve">C#) </w:t>
       </w:r>
     </w:p>
     <w:p>
@@ -854,10 +823,7 @@
         <w:spacing w:after="0" w:line="240" w:lineRule="auto"/>
       </w:pPr>
       <w:r>
-        <w:rPr>
-          <w:color w:val="000000"/>
-        </w:rPr>
-        <w:t>Assisting the university’s publicist with implementation of Google Analytics and Google Tag Manager.</w:t>
+        <w:t xml:space="preserve">Exposure to .NET Framework. </w:t>
       </w:r>
     </w:p>
     <w:p>
@@ -879,6 +845,28 @@
         <w:rPr>
           <w:color w:val="000000"/>
         </w:rPr>
+        <w:t>Assisting the university’s publicist with implementation of Google Analytics and Google Tag Manager.</w:t>
+      </w:r>
+    </w:p>
+    <w:p>
+      <w:pPr>
+        <w:numPr>
+          <w:ilvl w:val="0"/>
+          <w:numId w:val="2"/>
+        </w:numPr>
+        <w:pBdr>
+          <w:top w:val="nil"/>
+          <w:left w:val="nil"/>
+          <w:bottom w:val="nil"/>
+          <w:right w:val="nil"/>
+          <w:between w:val="nil"/>
+        </w:pBdr>
+        <w:spacing w:after="0" w:line="240" w:lineRule="auto"/>
+      </w:pPr>
+      <w:r>
+        <w:rPr>
+          <w:color w:val="000000"/>
+        </w:rPr>
         <w:t>Troubleshoot</w:t>
       </w:r>
       <w:r>
@@ -1097,8 +1085,8 @@
           <w:color w:val="000000"/>
         </w:rPr>
       </w:pPr>
-      <w:bookmarkStart w:id="0" w:name="_heading=h.gjdgxs" w:colFirst="0" w:colLast="0"/>
-      <w:bookmarkEnd w:id="0"/>
+      <w:bookmarkStart w:id="1" w:name="_heading=h.gjdgxs" w:colFirst="0" w:colLast="0"/>
+      <w:bookmarkEnd w:id="1"/>
       <w:r>
         <w:rPr>
           <w:b/>
@@ -1165,8 +1153,8 @@
         </w:pBdr>
         <w:spacing w:after="0" w:line="240" w:lineRule="auto"/>
       </w:pPr>
-      <w:bookmarkStart w:id="1" w:name="_heading=h.30j0zll" w:colFirst="0" w:colLast="0"/>
-      <w:bookmarkEnd w:id="1"/>
+      <w:bookmarkStart w:id="2" w:name="_heading=h.30j0zll" w:colFirst="0" w:colLast="0"/>
+      <w:bookmarkEnd w:id="2"/>
       <w:r>
         <w:rPr>
           <w:color w:val="000000"/>
@@ -1298,7 +1286,7 @@
         <w:rPr>
           <w:color w:val="000000"/>
         </w:rPr>
-        <w:t>: Established water stations for participants and cleaned the area after the event. (2015, 2016)</w:t>
+        <w:t>: Established rest stations for participants and cleaned the premise after the event. (2016,2017)</w:t>
       </w:r>
     </w:p>
     <w:p>
@@ -1440,10 +1428,8 @@
         <w:rPr>
           <w:color w:val="000000"/>
         </w:rPr>
-        <w:t>; Enjoy camping and Actuarial Sciences.</w:t>
-      </w:r>
-      <w:bookmarkStart w:id="2" w:name="_GoBack"/>
-      <w:bookmarkEnd w:id="2"/>
+        <w:t>.</w:t>
+      </w:r>
     </w:p>
     <w:sectPr>
       <w:pgSz w:w="12240" w:h="15840"/>

</xml_diff>

<commit_message>
updated resume and added @TODOs
</commit_message>
<xml_diff>
--- a/ABO_Resume.docx
+++ b/ABO_Resume.docx
@@ -683,17 +683,18 @@
       </w:r>
       <w:r>
         <w:rPr>
+          <w:b/>
           <w:color w:val="000000"/>
           <w:sz w:val="24"/>
           <w:szCs w:val="24"/>
         </w:rPr>
-        <w:t xml:space="preserve"> </w:t>
-      </w:r>
-      <w:r>
-        <w:rPr>
-          <w:color w:val="000000"/>
-        </w:rPr>
-        <w:t xml:space="preserve">                                                                                                                             February 2020 – April 2020</w:t>
+        <w:t>, Chicago, IL</w:t>
+      </w:r>
+      <w:r>
+        <w:rPr>
+          <w:color w:val="000000"/>
+        </w:rPr>
+        <w:t xml:space="preserve">                                                                                                       February 2020 – April 2020</w:t>
       </w:r>
     </w:p>
     <w:p>

</xml_diff>